<commit_message>
Data Wrangline Document for Capstone
</commit_message>
<xml_diff>
--- a/CapstoneP1/DataWrangling/CapstoneProjectBaseballDataWrangling.docx
+++ b/CapstoneP1/DataWrangling/CapstoneProjectBaseballDataWrangling.docx
@@ -7,6 +7,11 @@
       <w:r>
         <w:t>Introduction</w:t>
       </w:r>
+      <w:r>
+        <w:t xml:space="preserve">  </w:t>
+      </w:r>
+      <w:bookmarkStart w:id="0" w:name="_GoBack"/>
+      <w:bookmarkEnd w:id="0"/>
     </w:p>
     <w:p>
       <w:r>
@@ -16,43 +21,13 @@
         <w:t xml:space="preserve"> h</w:t>
       </w:r>
       <w:r>
-        <w:t>as done a fantastic job at collecting</w:t>
-      </w:r>
-      <w:r>
-        <w:t xml:space="preserve"> raw data collected from 1871 to 2018 of major league baseball games.  All atomic data elements </w:t>
-      </w:r>
-      <w:r>
-        <w:t>needed for the calculation of</w:t>
-      </w:r>
-      <w:r>
-        <w:t xml:space="preserve"> OPS</w:t>
-      </w:r>
-      <w:r>
-        <w:t xml:space="preserve"> (on base plus slug)</w:t>
-      </w:r>
-      <w:r>
-        <w:t xml:space="preserve">, OBP </w:t>
-      </w:r>
-      <w:r>
-        <w:t xml:space="preserve">(on base percentage) </w:t>
-      </w:r>
-      <w:r>
-        <w:t xml:space="preserve">and SLG </w:t>
-      </w:r>
-      <w:r>
-        <w:t xml:space="preserve">(slugging) are available.  </w:t>
+        <w:t xml:space="preserve">as done a fantastic job at collecting raw data collected from 1871 to 2018 of major league baseball games.  All atomic data elements needed for the calculation of OPS (on base plus slug), OBP (on base percentage) and SLG (slugging) are available.  </w:t>
       </w:r>
       <w:r>
         <w:t xml:space="preserve">This project requires OPS for the analysis which will be performed.  </w:t>
       </w:r>
       <w:r>
-        <w:t>The database has copyright 1996-2018 by Sean Lahman.  I have read the license agreement which is licensed under Creative Commons Attribution and will not restrict me from using this data.  The raw data needed will be from the 19</w:t>
-      </w:r>
-      <w:r>
-        <w:t>54</w:t>
-      </w:r>
-      <w:r>
-        <w:t xml:space="preserve"> to 2018.</w:t>
+        <w:t>The database has copyright 1996-2018 by Sean Lahman.  I have read the license agreement which is licensed under Creative Commons Attribution and will not restrict me from using this data.  The raw data needed will be from the 1954 to 2018.</w:t>
       </w:r>
     </w:p>
     <w:p>
@@ -3375,8 +3350,6 @@
         </w:rPr>
         <w:t xml:space="preserve">  Again, the difference is not significant.</w:t>
       </w:r>
-      <w:bookmarkStart w:id="0" w:name="_GoBack"/>
-      <w:bookmarkEnd w:id="0"/>
     </w:p>
     <w:sectPr>
       <w:headerReference w:type="default" r:id="rId9"/>
@@ -4793,7 +4766,7 @@
     <w:charset w:val="00"/>
     <w:family w:val="roman"/>
     <w:pitch w:val="variable"/>
-    <w:sig w:usb0="E0002AFF" w:usb1="C0007843" w:usb2="00000009" w:usb3="00000000" w:csb0="000001FF" w:csb1="00000000"/>
+    <w:sig w:usb0="E0002EFF" w:usb1="C000785B" w:usb2="00000009" w:usb3="00000000" w:csb0="000001FF" w:csb1="00000000"/>
   </w:font>
   <w:font w:name="Symbol">
     <w:panose1 w:val="05050102010706020507"/>
@@ -4821,14 +4794,14 @@
     <w:charset w:val="00"/>
     <w:family w:val="swiss"/>
     <w:pitch w:val="variable"/>
-    <w:sig w:usb0="E0002AFF" w:usb1="4000ACFF" w:usb2="00000001" w:usb3="00000000" w:csb0="000001FF" w:csb1="00000000"/>
+    <w:sig w:usb0="E4002EFF" w:usb1="C000247B" w:usb2="00000009" w:usb3="00000000" w:csb0="000001FF" w:csb1="00000000"/>
   </w:font>
   <w:font w:name="Calibri Light">
     <w:panose1 w:val="020F0302020204030204"/>
     <w:charset w:val="00"/>
     <w:family w:val="swiss"/>
     <w:pitch w:val="variable"/>
-    <w:sig w:usb0="A0002AEF" w:usb1="4000207B" w:usb2="00000000" w:usb3="00000000" w:csb0="000001FF" w:csb1="00000000"/>
+    <w:sig w:usb0="E4002EFF" w:usb1="C000247B" w:usb2="00000009" w:usb3="00000000" w:csb0="000001FF" w:csb1="00000000"/>
   </w:font>
 </w:fonts>
 </file>
@@ -4852,6 +4825,7 @@
     <w:rsid w:val="001F0F7A"/>
     <w:rsid w:val="004B2C01"/>
     <w:rsid w:val="00560D94"/>
+    <w:rsid w:val="005958F5"/>
     <w:rsid w:val="00DA7FA6"/>
     <w:rsid w:val="00DE7519"/>
     <w:rsid w:val="00EA57D7"/>

</xml_diff>

<commit_message>
Changes to Baseball Documents
</commit_message>
<xml_diff>
--- a/CapstoneP1/DataWrangling/CapstoneProjectBaseballDataWrangling.docx
+++ b/CapstoneP1/DataWrangling/CapstoneProjectBaseballDataWrangling.docx
@@ -10,8 +10,6 @@
       <w:r>
         <w:t xml:space="preserve">  </w:t>
       </w:r>
-      <w:bookmarkStart w:id="0" w:name="_GoBack"/>
-      <w:bookmarkEnd w:id="0"/>
     </w:p>
     <w:p>
       <w:r>
@@ -27,7 +25,15 @@
         <w:t xml:space="preserve">This project requires OPS for the analysis which will be performed.  </w:t>
       </w:r>
       <w:r>
-        <w:t>The database has copyright 1996-2018 by Sean Lahman.  I have read the license agreement which is licensed under Creative Commons Attribution and will not restrict me from using this data.  The raw data needed will be from the 1954 to 2018.</w:t>
+        <w:t xml:space="preserve">The database has copyright 1996-2018 by Sean </w:t>
+      </w:r>
+      <w:proofErr w:type="spellStart"/>
+      <w:r>
+        <w:t>Lahman</w:t>
+      </w:r>
+      <w:proofErr w:type="spellEnd"/>
+      <w:r>
+        <w:t>.  I have read the license agreement which is licensed under Creative Commons Attribution and will not restrict me from using this data.  The raw data needed will be from the 1954 to 2018.</w:t>
       </w:r>
     </w:p>
     <w:p>
@@ -87,7 +93,15 @@
     </w:p>
     <w:p>
       <w:r>
-        <w:t>TB – is the total bases and is a weighted sum ( 1 for single, 2 for double, 3 for triple, 4 for HR).</w:t>
+        <w:t xml:space="preserve">TB – is the total bases and is a weighted sum </w:t>
+      </w:r>
+      <w:proofErr w:type="gramStart"/>
+      <w:r>
+        <w:t>( 1</w:t>
+      </w:r>
+      <w:proofErr w:type="gramEnd"/>
+      <w:r>
+        <w:t xml:space="preserve"> for single, 2 for double, 3 for triple, 4 for HR).</w:t>
       </w:r>
     </w:p>
     <w:p>
@@ -101,13 +115,82 @@
         <w:t>∑</w:t>
       </w:r>
       <w:r>
-        <w:t xml:space="preserve"> ( (nSingle * 1) + (nDoubles * 2) + (nTriple * 3) + (nHomeRuns * 4) )</w:t>
-      </w:r>
-      <w:r>
         <w:t xml:space="preserve"> </w:t>
       </w:r>
-      <w:r>
-        <w:t xml:space="preserve"> where nSingles is the number of singles, nDoubles is the number of doubles, nTriple is the number of triples and nHomeRuns is the number of home runs.</w:t>
+      <w:proofErr w:type="gramStart"/>
+      <w:r>
+        <w:t>( (</w:t>
+      </w:r>
+      <w:proofErr w:type="spellStart"/>
+      <w:proofErr w:type="gramEnd"/>
+      <w:r>
+        <w:t>nSingle</w:t>
+      </w:r>
+      <w:proofErr w:type="spellEnd"/>
+      <w:r>
+        <w:t xml:space="preserve"> * 1) + (</w:t>
+      </w:r>
+      <w:proofErr w:type="spellStart"/>
+      <w:r>
+        <w:t>nDoubles</w:t>
+      </w:r>
+      <w:proofErr w:type="spellEnd"/>
+      <w:r>
+        <w:t xml:space="preserve"> * 2) + (</w:t>
+      </w:r>
+      <w:proofErr w:type="spellStart"/>
+      <w:r>
+        <w:t>nTriple</w:t>
+      </w:r>
+      <w:proofErr w:type="spellEnd"/>
+      <w:r>
+        <w:t xml:space="preserve"> * 3) + (</w:t>
+      </w:r>
+      <w:proofErr w:type="spellStart"/>
+      <w:r>
+        <w:t>nHomeRuns</w:t>
+      </w:r>
+      <w:proofErr w:type="spellEnd"/>
+      <w:r>
+        <w:t xml:space="preserve"> * 4) )</w:t>
+      </w:r>
+      <w:r>
+        <w:t xml:space="preserve"> </w:t>
+      </w:r>
+      <w:r>
+        <w:t xml:space="preserve"> where </w:t>
+      </w:r>
+      <w:proofErr w:type="spellStart"/>
+      <w:r>
+        <w:t>nSingles</w:t>
+      </w:r>
+      <w:proofErr w:type="spellEnd"/>
+      <w:r>
+        <w:t xml:space="preserve"> is the number of singles, </w:t>
+      </w:r>
+      <w:proofErr w:type="spellStart"/>
+      <w:r>
+        <w:t>nDoubles</w:t>
+      </w:r>
+      <w:proofErr w:type="spellEnd"/>
+      <w:r>
+        <w:t xml:space="preserve"> is the number of doubles, </w:t>
+      </w:r>
+      <w:proofErr w:type="spellStart"/>
+      <w:r>
+        <w:t>nTriple</w:t>
+      </w:r>
+      <w:proofErr w:type="spellEnd"/>
+      <w:r>
+        <w:t xml:space="preserve"> is the number of triples and </w:t>
+      </w:r>
+      <w:proofErr w:type="spellStart"/>
+      <w:r>
+        <w:t>nHomeRuns</w:t>
+      </w:r>
+      <w:proofErr w:type="spellEnd"/>
+      <w:r>
+        <w:t xml:space="preserve"> is the number of home runs.</w:t>
       </w:r>
     </w:p>
     <w:p>
@@ -127,12 +210,28 @@
     </w:p>
     <w:p>
       <w:r>
-        <w:t>NOTE: all statistics are taken over a period of time (typically a year)</w:t>
-      </w:r>
-    </w:p>
-    <w:p>
-      <w:r>
-        <w:t xml:space="preserve"> (source : Wikipedia)</w:t>
+        <w:t xml:space="preserve">NOTE: all statistics are taken over </w:t>
+      </w:r>
+      <w:proofErr w:type="gramStart"/>
+      <w:r>
+        <w:t>a period of time</w:t>
+      </w:r>
+      <w:proofErr w:type="gramEnd"/>
+      <w:r>
+        <w:t xml:space="preserve"> (typically a year)</w:t>
+      </w:r>
+    </w:p>
+    <w:p>
+      <w:r>
+        <w:t xml:space="preserve"> (</w:t>
+      </w:r>
+      <w:proofErr w:type="gramStart"/>
+      <w:r>
+        <w:t>source :</w:t>
+      </w:r>
+      <w:proofErr w:type="gramEnd"/>
+      <w:r>
+        <w:t xml:space="preserve"> Wikipedia)</w:t>
       </w:r>
     </w:p>
     <w:p>
@@ -556,7 +655,27 @@
           <w:sz w:val="20"/>
           <w:szCs w:val="20"/>
         </w:rPr>
-        <w:t xml:space="preserve"> – awards information given to players (eg. MVP or Cy Young Award.)</w:t>
+        <w:t xml:space="preserve"> – awards information given to players (</w:t>
+      </w:r>
+      <w:proofErr w:type="spellStart"/>
+      <w:r>
+        <w:rPr>
+          <w:rFonts w:eastAsia="Times New Roman" w:cstheme="minorHAnsi"/>
+          <w:color w:val="000000"/>
+          <w:sz w:val="20"/>
+          <w:szCs w:val="20"/>
+        </w:rPr>
+        <w:t>eg.</w:t>
+      </w:r>
+      <w:proofErr w:type="spellEnd"/>
+      <w:r>
+        <w:rPr>
+          <w:rFonts w:eastAsia="Times New Roman" w:cstheme="minorHAnsi"/>
+          <w:color w:val="000000"/>
+          <w:sz w:val="20"/>
+          <w:szCs w:val="20"/>
+        </w:rPr>
+        <w:t xml:space="preserve"> MVP or Cy Young Award.)</w:t>
       </w:r>
     </w:p>
     <w:p>
@@ -952,7 +1071,27 @@
           <w:sz w:val="20"/>
           <w:szCs w:val="20"/>
         </w:rPr>
-        <w:t xml:space="preserve"> – fielding statistics by player by year (put outs, errors etc)</w:t>
+        <w:t xml:space="preserve"> – fielding statistics by player by year (put outs, errors </w:t>
+      </w:r>
+      <w:proofErr w:type="spellStart"/>
+      <w:r>
+        <w:rPr>
+          <w:rFonts w:eastAsia="Times New Roman" w:cstheme="minorHAnsi"/>
+          <w:color w:val="000000"/>
+          <w:sz w:val="20"/>
+          <w:szCs w:val="20"/>
+        </w:rPr>
+        <w:t>etc</w:t>
+      </w:r>
+      <w:proofErr w:type="spellEnd"/>
+      <w:r>
+        <w:rPr>
+          <w:rFonts w:eastAsia="Times New Roman" w:cstheme="minorHAnsi"/>
+          <w:color w:val="000000"/>
+          <w:sz w:val="20"/>
+          <w:szCs w:val="20"/>
+        </w:rPr>
+        <w:t>)</w:t>
       </w:r>
     </w:p>
     <w:p>
@@ -1002,6 +1141,7 @@
         </w:rPr>
         <w:tab/>
       </w:r>
+      <w:proofErr w:type="gramStart"/>
       <w:r>
         <w:rPr>
           <w:rFonts w:eastAsia="Times New Roman" w:cstheme="minorHAnsi"/>
@@ -1018,7 +1158,17 @@
           <w:sz w:val="20"/>
           <w:szCs w:val="20"/>
         </w:rPr>
-        <w:t xml:space="preserve">  - counts where outfielder played LF, CF and RF</w:t>
+        <w:t xml:space="preserve">  -</w:t>
+      </w:r>
+      <w:proofErr w:type="gramEnd"/>
+      <w:r>
+        <w:rPr>
+          <w:rFonts w:eastAsia="Times New Roman" w:cstheme="minorHAnsi"/>
+          <w:color w:val="000000"/>
+          <w:sz w:val="20"/>
+          <w:szCs w:val="20"/>
+        </w:rPr>
+        <w:t xml:space="preserve"> counts where outfielder played LF, CF and RF</w:t>
       </w:r>
     </w:p>
     <w:p>
@@ -1134,6 +1284,7 @@
         </w:rPr>
         <w:tab/>
       </w:r>
+      <w:proofErr w:type="spellStart"/>
       <w:r>
         <w:rPr>
           <w:rFonts w:eastAsia="Times New Roman" w:cstheme="minorHAnsi"/>
@@ -1143,6 +1294,7 @@
         </w:rPr>
         <w:t>FieldingOFsplit</w:t>
       </w:r>
+      <w:proofErr w:type="spellEnd"/>
       <w:r>
         <w:rPr>
           <w:rFonts w:eastAsia="Times New Roman" w:cstheme="minorHAnsi"/>
@@ -1480,7 +1632,27 @@
           <w:sz w:val="20"/>
           <w:szCs w:val="20"/>
         </w:rPr>
-        <w:t xml:space="preserve"> – name and location information on ball park stadiums.</w:t>
+        <w:t xml:space="preserve"> – name and location information on </w:t>
+      </w:r>
+      <w:proofErr w:type="gramStart"/>
+      <w:r>
+        <w:rPr>
+          <w:rFonts w:eastAsia="Times New Roman" w:cstheme="minorHAnsi"/>
+          <w:color w:val="000000"/>
+          <w:sz w:val="20"/>
+          <w:szCs w:val="20"/>
+        </w:rPr>
+        <w:t>ball park</w:t>
+      </w:r>
+      <w:proofErr w:type="gramEnd"/>
+      <w:r>
+        <w:rPr>
+          <w:rFonts w:eastAsia="Times New Roman" w:cstheme="minorHAnsi"/>
+          <w:color w:val="000000"/>
+          <w:sz w:val="20"/>
+          <w:szCs w:val="20"/>
+        </w:rPr>
+        <w:t xml:space="preserve"> stadiums.</w:t>
       </w:r>
     </w:p>
     <w:p>
@@ -1546,7 +1718,27 @@
           <w:sz w:val="20"/>
           <w:szCs w:val="20"/>
         </w:rPr>
-        <w:t xml:space="preserve"> – baseball player information such as name, DOB, and other BIO information.</w:t>
+        <w:t xml:space="preserve"> – baseball player information such as name, DOB, and </w:t>
+      </w:r>
+      <w:proofErr w:type="gramStart"/>
+      <w:r>
+        <w:rPr>
+          <w:rFonts w:eastAsia="Times New Roman" w:cstheme="minorHAnsi"/>
+          <w:color w:val="000000"/>
+          <w:sz w:val="20"/>
+          <w:szCs w:val="20"/>
+        </w:rPr>
+        <w:t>other</w:t>
+      </w:r>
+      <w:proofErr w:type="gramEnd"/>
+      <w:r>
+        <w:rPr>
+          <w:rFonts w:eastAsia="Times New Roman" w:cstheme="minorHAnsi"/>
+          <w:color w:val="000000"/>
+          <w:sz w:val="20"/>
+          <w:szCs w:val="20"/>
+        </w:rPr>
+        <w:t xml:space="preserve"> BIO information.</w:t>
       </w:r>
     </w:p>
     <w:p>
@@ -2121,21 +2313,23 @@
         </w:rPr>
         <w:t xml:space="preserve">After assessing the data model, it appears that three entities are required for my analysis: Batting entity, People entity and Teams entity.   </w:t>
       </w:r>
+      <w:proofErr w:type="gramStart"/>
       <w:r>
         <w:rPr>
           <w:rFonts w:cstheme="minorHAnsi"/>
           <w:color w:val="000000"/>
           <w:shd w:val="clear" w:color="auto" w:fill="FFFFFF"/>
         </w:rPr>
-        <w:t xml:space="preserve">All of the columns of the entities were not required.  From Batting, </w:t>
-      </w:r>
+        <w:t>All of</w:t>
+      </w:r>
+      <w:proofErr w:type="gramEnd"/>
       <w:r>
         <w:rPr>
           <w:rFonts w:cstheme="minorHAnsi"/>
           <w:color w:val="000000"/>
           <w:shd w:val="clear" w:color="auto" w:fill="FFFFFF"/>
         </w:rPr>
-        <w:t>'playerID',</w:t>
+        <w:t xml:space="preserve"> the columns of the entities were not required.  From Batting, </w:t>
       </w:r>
       <w:r>
         <w:rPr>
@@ -2143,6 +2337,32 @@
           <w:color w:val="000000"/>
           <w:shd w:val="clear" w:color="auto" w:fill="FFFFFF"/>
         </w:rPr>
+        <w:t>'</w:t>
+      </w:r>
+      <w:proofErr w:type="spellStart"/>
+      <w:r>
+        <w:rPr>
+          <w:rFonts w:cstheme="minorHAnsi"/>
+          <w:color w:val="000000"/>
+          <w:shd w:val="clear" w:color="auto" w:fill="FFFFFF"/>
+        </w:rPr>
+        <w:t>playerID</w:t>
+      </w:r>
+      <w:proofErr w:type="spellEnd"/>
+      <w:r>
+        <w:rPr>
+          <w:rFonts w:cstheme="minorHAnsi"/>
+          <w:color w:val="000000"/>
+          <w:shd w:val="clear" w:color="auto" w:fill="FFFFFF"/>
+        </w:rPr>
+        <w:t>',</w:t>
+      </w:r>
+      <w:r>
+        <w:rPr>
+          <w:rFonts w:cstheme="minorHAnsi"/>
+          <w:color w:val="000000"/>
+          <w:shd w:val="clear" w:color="auto" w:fill="FFFFFF"/>
+        </w:rPr>
         <w:t xml:space="preserve"> </w:t>
       </w:r>
       <w:r>
@@ -2151,14 +2371,32 @@
           <w:color w:val="000000"/>
           <w:shd w:val="clear" w:color="auto" w:fill="FFFFFF"/>
         </w:rPr>
-        <w:t>'yearID',</w:t>
-      </w:r>
+        <w:t>'</w:t>
+      </w:r>
+      <w:proofErr w:type="spellStart"/>
       <w:r>
         <w:rPr>
           <w:rFonts w:cstheme="minorHAnsi"/>
           <w:color w:val="000000"/>
           <w:shd w:val="clear" w:color="auto" w:fill="FFFFFF"/>
         </w:rPr>
+        <w:t>yearID</w:t>
+      </w:r>
+      <w:proofErr w:type="spellEnd"/>
+      <w:r>
+        <w:rPr>
+          <w:rFonts w:cstheme="minorHAnsi"/>
+          <w:color w:val="000000"/>
+          <w:shd w:val="clear" w:color="auto" w:fill="FFFFFF"/>
+        </w:rPr>
+        <w:t>',</w:t>
+      </w:r>
+      <w:r>
+        <w:rPr>
+          <w:rFonts w:cstheme="minorHAnsi"/>
+          <w:color w:val="000000"/>
+          <w:shd w:val="clear" w:color="auto" w:fill="FFFFFF"/>
+        </w:rPr>
         <w:t xml:space="preserve"> </w:t>
       </w:r>
       <w:r>
@@ -2167,14 +2405,32 @@
           <w:color w:val="000000"/>
           <w:shd w:val="clear" w:color="auto" w:fill="FFFFFF"/>
         </w:rPr>
-        <w:t>'teamID',</w:t>
-      </w:r>
+        <w:t>'</w:t>
+      </w:r>
+      <w:proofErr w:type="spellStart"/>
       <w:r>
         <w:rPr>
           <w:rFonts w:cstheme="minorHAnsi"/>
           <w:color w:val="000000"/>
           <w:shd w:val="clear" w:color="auto" w:fill="FFFFFF"/>
         </w:rPr>
+        <w:t>teamID</w:t>
+      </w:r>
+      <w:proofErr w:type="spellEnd"/>
+      <w:r>
+        <w:rPr>
+          <w:rFonts w:cstheme="minorHAnsi"/>
+          <w:color w:val="000000"/>
+          <w:shd w:val="clear" w:color="auto" w:fill="FFFFFF"/>
+        </w:rPr>
+        <w:t>',</w:t>
+      </w:r>
+      <w:r>
+        <w:rPr>
+          <w:rFonts w:cstheme="minorHAnsi"/>
+          <w:color w:val="000000"/>
+          <w:shd w:val="clear" w:color="auto" w:fill="FFFFFF"/>
+        </w:rPr>
         <w:t xml:space="preserve"> </w:t>
       </w:r>
       <w:r>
@@ -2327,14 +2583,32 @@
           <w:color w:val="000000"/>
           <w:shd w:val="clear" w:color="auto" w:fill="FFFFFF"/>
         </w:rPr>
-        <w:t>'playerID',</w:t>
-      </w:r>
+        <w:t>'</w:t>
+      </w:r>
+      <w:proofErr w:type="spellStart"/>
       <w:r>
         <w:rPr>
           <w:rFonts w:cstheme="minorHAnsi"/>
           <w:color w:val="000000"/>
           <w:shd w:val="clear" w:color="auto" w:fill="FFFFFF"/>
         </w:rPr>
+        <w:t>playerID</w:t>
+      </w:r>
+      <w:proofErr w:type="spellEnd"/>
+      <w:r>
+        <w:rPr>
+          <w:rFonts w:cstheme="minorHAnsi"/>
+          <w:color w:val="000000"/>
+          <w:shd w:val="clear" w:color="auto" w:fill="FFFFFF"/>
+        </w:rPr>
+        <w:t>',</w:t>
+      </w:r>
+      <w:r>
+        <w:rPr>
+          <w:rFonts w:cstheme="minorHAnsi"/>
+          <w:color w:val="000000"/>
+          <w:shd w:val="clear" w:color="auto" w:fill="FFFFFF"/>
+        </w:rPr>
         <w:t xml:space="preserve"> </w:t>
       </w:r>
       <w:r>
@@ -2343,14 +2617,50 @@
           <w:color w:val="000000"/>
           <w:shd w:val="clear" w:color="auto" w:fill="FFFFFF"/>
         </w:rPr>
-        <w:t>'birthYear','birthMonth',</w:t>
-      </w:r>
+        <w:t>'</w:t>
+      </w:r>
+      <w:proofErr w:type="spellStart"/>
       <w:r>
         <w:rPr>
           <w:rFonts w:cstheme="minorHAnsi"/>
           <w:color w:val="000000"/>
           <w:shd w:val="clear" w:color="auto" w:fill="FFFFFF"/>
         </w:rPr>
+        <w:t>birthYear</w:t>
+      </w:r>
+      <w:proofErr w:type="spellEnd"/>
+      <w:r>
+        <w:rPr>
+          <w:rFonts w:cstheme="minorHAnsi"/>
+          <w:color w:val="000000"/>
+          <w:shd w:val="clear" w:color="auto" w:fill="FFFFFF"/>
+        </w:rPr>
+        <w:t>','</w:t>
+      </w:r>
+      <w:proofErr w:type="spellStart"/>
+      <w:r>
+        <w:rPr>
+          <w:rFonts w:cstheme="minorHAnsi"/>
+          <w:color w:val="000000"/>
+          <w:shd w:val="clear" w:color="auto" w:fill="FFFFFF"/>
+        </w:rPr>
+        <w:t>birthMonth</w:t>
+      </w:r>
+      <w:proofErr w:type="spellEnd"/>
+      <w:r>
+        <w:rPr>
+          <w:rFonts w:cstheme="minorHAnsi"/>
+          <w:color w:val="000000"/>
+          <w:shd w:val="clear" w:color="auto" w:fill="FFFFFF"/>
+        </w:rPr>
+        <w:t>',</w:t>
+      </w:r>
+      <w:r>
+        <w:rPr>
+          <w:rFonts w:cstheme="minorHAnsi"/>
+          <w:color w:val="000000"/>
+          <w:shd w:val="clear" w:color="auto" w:fill="FFFFFF"/>
+        </w:rPr>
         <w:t xml:space="preserve"> </w:t>
       </w:r>
       <w:r>
@@ -2359,14 +2669,32 @@
           <w:color w:val="000000"/>
           <w:shd w:val="clear" w:color="auto" w:fill="FFFFFF"/>
         </w:rPr>
-        <w:t>'birthDay',</w:t>
-      </w:r>
+        <w:t>'</w:t>
+      </w:r>
+      <w:proofErr w:type="spellStart"/>
       <w:r>
         <w:rPr>
           <w:rFonts w:cstheme="minorHAnsi"/>
           <w:color w:val="000000"/>
           <w:shd w:val="clear" w:color="auto" w:fill="FFFFFF"/>
         </w:rPr>
+        <w:t>birthDay</w:t>
+      </w:r>
+      <w:proofErr w:type="spellEnd"/>
+      <w:r>
+        <w:rPr>
+          <w:rFonts w:cstheme="minorHAnsi"/>
+          <w:color w:val="000000"/>
+          <w:shd w:val="clear" w:color="auto" w:fill="FFFFFF"/>
+        </w:rPr>
+        <w:t>',</w:t>
+      </w:r>
+      <w:r>
+        <w:rPr>
+          <w:rFonts w:cstheme="minorHAnsi"/>
+          <w:color w:val="000000"/>
+          <w:shd w:val="clear" w:color="auto" w:fill="FFFFFF"/>
+        </w:rPr>
         <w:t xml:space="preserve"> </w:t>
       </w:r>
       <w:r>
@@ -2375,14 +2703,32 @@
           <w:color w:val="000000"/>
           <w:shd w:val="clear" w:color="auto" w:fill="FFFFFF"/>
         </w:rPr>
-        <w:t>'nameFirst',</w:t>
-      </w:r>
+        <w:t>'</w:t>
+      </w:r>
+      <w:proofErr w:type="spellStart"/>
       <w:r>
         <w:rPr>
           <w:rFonts w:cstheme="minorHAnsi"/>
           <w:color w:val="000000"/>
           <w:shd w:val="clear" w:color="auto" w:fill="FFFFFF"/>
         </w:rPr>
+        <w:t>nameFirst</w:t>
+      </w:r>
+      <w:proofErr w:type="spellEnd"/>
+      <w:r>
+        <w:rPr>
+          <w:rFonts w:cstheme="minorHAnsi"/>
+          <w:color w:val="000000"/>
+          <w:shd w:val="clear" w:color="auto" w:fill="FFFFFF"/>
+        </w:rPr>
+        <w:t>',</w:t>
+      </w:r>
+      <w:r>
+        <w:rPr>
+          <w:rFonts w:cstheme="minorHAnsi"/>
+          <w:color w:val="000000"/>
+          <w:shd w:val="clear" w:color="auto" w:fill="FFFFFF"/>
+        </w:rPr>
         <w:t xml:space="preserve"> </w:t>
       </w:r>
       <w:r>
@@ -2391,14 +2737,32 @@
           <w:color w:val="000000"/>
           <w:shd w:val="clear" w:color="auto" w:fill="FFFFFF"/>
         </w:rPr>
-        <w:t>'nameLast',</w:t>
-      </w:r>
+        <w:t>'</w:t>
+      </w:r>
+      <w:proofErr w:type="spellStart"/>
       <w:r>
         <w:rPr>
           <w:rFonts w:cstheme="minorHAnsi"/>
           <w:color w:val="000000"/>
           <w:shd w:val="clear" w:color="auto" w:fill="FFFFFF"/>
         </w:rPr>
+        <w:t>nameLast</w:t>
+      </w:r>
+      <w:proofErr w:type="spellEnd"/>
+      <w:r>
+        <w:rPr>
+          <w:rFonts w:cstheme="minorHAnsi"/>
+          <w:color w:val="000000"/>
+          <w:shd w:val="clear" w:color="auto" w:fill="FFFFFF"/>
+        </w:rPr>
+        <w:t>',</w:t>
+      </w:r>
+      <w:r>
+        <w:rPr>
+          <w:rFonts w:cstheme="minorHAnsi"/>
+          <w:color w:val="000000"/>
+          <w:shd w:val="clear" w:color="auto" w:fill="FFFFFF"/>
+        </w:rPr>
         <w:t xml:space="preserve"> </w:t>
       </w:r>
       <w:r>
@@ -2423,7 +2787,25 @@
           <w:color w:val="000000"/>
           <w:shd w:val="clear" w:color="auto" w:fill="FFFFFF"/>
         </w:rPr>
-        <w:t>'finalGame'</w:t>
+        <w:t>'</w:t>
+      </w:r>
+      <w:proofErr w:type="spellStart"/>
+      <w:r>
+        <w:rPr>
+          <w:rFonts w:cstheme="minorHAnsi"/>
+          <w:color w:val="000000"/>
+          <w:shd w:val="clear" w:color="auto" w:fill="FFFFFF"/>
+        </w:rPr>
+        <w:t>finalGame</w:t>
+      </w:r>
+      <w:proofErr w:type="spellEnd"/>
+      <w:r>
+        <w:rPr>
+          <w:rFonts w:cstheme="minorHAnsi"/>
+          <w:color w:val="000000"/>
+          <w:shd w:val="clear" w:color="auto" w:fill="FFFFFF"/>
+        </w:rPr>
+        <w:t>'</w:t>
       </w:r>
       <w:r>
         <w:rPr>
@@ -2603,7 +2985,21 @@
         <w:rPr>
           <w:rFonts w:cstheme="minorHAnsi"/>
         </w:rPr>
-        <w:t xml:space="preserve"> a DataFrame where at least one necessary column ha</w:t>
+        <w:t xml:space="preserve"> a </w:t>
+      </w:r>
+      <w:proofErr w:type="spellStart"/>
+      <w:r>
+        <w:rPr>
+          <w:rFonts w:cstheme="minorHAnsi"/>
+        </w:rPr>
+        <w:t>DataFrame</w:t>
+      </w:r>
+      <w:proofErr w:type="spellEnd"/>
+      <w:r>
+        <w:rPr>
+          <w:rFonts w:cstheme="minorHAnsi"/>
+        </w:rPr>
+        <w:t xml:space="preserve"> where at least one necessary column ha</w:t>
       </w:r>
       <w:r>
         <w:rPr>
@@ -2615,7 +3011,21 @@
         <w:rPr>
           <w:rFonts w:cstheme="minorHAnsi"/>
         </w:rPr>
-        <w:t xml:space="preserve"> a NaN value.</w:t>
+        <w:t xml:space="preserve"> a </w:t>
+      </w:r>
+      <w:proofErr w:type="spellStart"/>
+      <w:r>
+        <w:rPr>
+          <w:rFonts w:cstheme="minorHAnsi"/>
+        </w:rPr>
+        <w:t>NaN</w:t>
+      </w:r>
+      <w:proofErr w:type="spellEnd"/>
+      <w:r>
+        <w:rPr>
+          <w:rFonts w:cstheme="minorHAnsi"/>
+        </w:rPr>
+        <w:t xml:space="preserve"> value.</w:t>
       </w:r>
     </w:p>
     <w:p>
@@ -2633,7 +3043,47 @@
         <w:rPr>
           <w:rFonts w:cstheme="minorHAnsi"/>
         </w:rPr>
-        <w:t xml:space="preserve">The decision was made to not try to fill the NaN cell will a value, rather, it was decided to do analysis and see how many years of data could be used by avoiding years of data with NaN values.  </w:t>
+        <w:t xml:space="preserve">The decision was made to not try to fill the </w:t>
+      </w:r>
+      <w:proofErr w:type="spellStart"/>
+      <w:r>
+        <w:rPr>
+          <w:rFonts w:cstheme="minorHAnsi"/>
+        </w:rPr>
+        <w:t>NaN</w:t>
+      </w:r>
+      <w:proofErr w:type="spellEnd"/>
+      <w:r>
+        <w:rPr>
+          <w:rFonts w:cstheme="minorHAnsi"/>
+        </w:rPr>
+        <w:t xml:space="preserve"> cell wi</w:t>
+      </w:r>
+      <w:r>
+        <w:rPr>
+          <w:rFonts w:cstheme="minorHAnsi"/>
+        </w:rPr>
+        <w:t>th</w:t>
+      </w:r>
+      <w:r>
+        <w:rPr>
+          <w:rFonts w:cstheme="minorHAnsi"/>
+        </w:rPr>
+        <w:t xml:space="preserve"> a value, rather, it was decided to do analysis and see how many years of data could be used by avoiding years of data with </w:t>
+      </w:r>
+      <w:proofErr w:type="spellStart"/>
+      <w:r>
+        <w:rPr>
+          <w:rFonts w:cstheme="minorHAnsi"/>
+        </w:rPr>
+        <w:t>NaN</w:t>
+      </w:r>
+      <w:proofErr w:type="spellEnd"/>
+      <w:r>
+        <w:rPr>
+          <w:rFonts w:cstheme="minorHAnsi"/>
+        </w:rPr>
+        <w:t xml:space="preserve"> values.  </w:t>
       </w:r>
     </w:p>
     <w:p>
@@ -2675,7 +3125,21 @@
         <w:rPr>
           <w:rFonts w:cstheme="minorHAnsi"/>
         </w:rPr>
-        <w:t>Based upon NaN data</w:t>
+        <w:t xml:space="preserve">Based upon </w:t>
+      </w:r>
+      <w:proofErr w:type="spellStart"/>
+      <w:r>
+        <w:rPr>
+          <w:rFonts w:cstheme="minorHAnsi"/>
+        </w:rPr>
+        <w:t>NaN</w:t>
+      </w:r>
+      <w:proofErr w:type="spellEnd"/>
+      <w:r>
+        <w:rPr>
+          <w:rFonts w:cstheme="minorHAnsi"/>
+        </w:rPr>
+        <w:t xml:space="preserve"> data</w:t>
       </w:r>
       <w:r>
         <w:rPr>
@@ -2777,7 +3241,7 @@
         <w:rPr>
           <w:rFonts w:cstheme="minorHAnsi"/>
         </w:rPr>
-        <w:t xml:space="preserve">  Data was merged as inner joins between the Batting entity and the People entity.  The data was joined without loss of data.  </w:t>
+        <w:t xml:space="preserve">  Data was merged as inner joins between the Batting entity and the People entity without loss of data.  </w:t>
       </w:r>
       <w:r>
         <w:rPr>
@@ -2849,19 +3313,63 @@
         <w:rPr>
           <w:rFonts w:cstheme="minorHAnsi"/>
         </w:rPr>
-        <w:t xml:space="preserve"> the playerID for People and yearID and </w:t>
-      </w:r>
-      <w:r>
-        <w:rPr>
-          <w:rFonts w:cstheme="minorHAnsi"/>
-        </w:rPr>
-        <w:t xml:space="preserve">teamID </w:t>
-      </w:r>
-      <w:r>
-        <w:rPr>
-          <w:rFonts w:cstheme="minorHAnsi"/>
-        </w:rPr>
-        <w:t xml:space="preserve"> for Teams </w:t>
+        <w:t xml:space="preserve"> the </w:t>
+      </w:r>
+      <w:proofErr w:type="spellStart"/>
+      <w:r>
+        <w:rPr>
+          <w:rFonts w:cstheme="minorHAnsi"/>
+        </w:rPr>
+        <w:t>playerID</w:t>
+      </w:r>
+      <w:proofErr w:type="spellEnd"/>
+      <w:r>
+        <w:rPr>
+          <w:rFonts w:cstheme="minorHAnsi"/>
+        </w:rPr>
+        <w:t xml:space="preserve"> for People and </w:t>
+      </w:r>
+      <w:proofErr w:type="spellStart"/>
+      <w:r>
+        <w:rPr>
+          <w:rFonts w:cstheme="minorHAnsi"/>
+        </w:rPr>
+        <w:t>yearID</w:t>
+      </w:r>
+      <w:proofErr w:type="spellEnd"/>
+      <w:r>
+        <w:rPr>
+          <w:rFonts w:cstheme="minorHAnsi"/>
+        </w:rPr>
+        <w:t xml:space="preserve"> and </w:t>
+      </w:r>
+      <w:proofErr w:type="spellStart"/>
+      <w:proofErr w:type="gramStart"/>
+      <w:r>
+        <w:rPr>
+          <w:rFonts w:cstheme="minorHAnsi"/>
+        </w:rPr>
+        <w:t>teamID</w:t>
+      </w:r>
+      <w:proofErr w:type="spellEnd"/>
+      <w:r>
+        <w:rPr>
+          <w:rFonts w:cstheme="minorHAnsi"/>
+        </w:rPr>
+        <w:t xml:space="preserve"> </w:t>
+      </w:r>
+      <w:r>
+        <w:rPr>
+          <w:rFonts w:cstheme="minorHAnsi"/>
+        </w:rPr>
+        <w:t xml:space="preserve"> for</w:t>
+      </w:r>
+      <w:proofErr w:type="gramEnd"/>
+      <w:r>
+        <w:rPr>
+          <w:rFonts w:cstheme="minorHAnsi"/>
+        </w:rPr>
+        <w:t xml:space="preserve"> Teams </w:t>
       </w:r>
       <w:r>
         <w:rPr>
@@ -2918,13 +3426,69 @@
         <w:rPr>
           <w:rFonts w:cstheme="minorHAnsi"/>
         </w:rPr>
-        <w:t>Batting Entity:  ‘1B’ number of base hits, ‘TB’ total bases, ‘SLG’ slugging, ‘OBP’ on base percentage and OPS on base plus slug were added to the DataFrame.</w:t>
-      </w:r>
-      <w:r>
-        <w:rPr>
-          <w:rFonts w:cstheme="minorHAnsi"/>
-        </w:rPr>
-        <w:t xml:space="preserve">  Added average yearly at bats (avg_yrly_AB) and years played (years_played) columns to Batting entity which will be used </w:t>
+        <w:t>Batting Entity</w:t>
+      </w:r>
+      <w:proofErr w:type="gramStart"/>
+      <w:r>
+        <w:rPr>
+          <w:rFonts w:cstheme="minorHAnsi"/>
+        </w:rPr>
+        <w:t>:  ‘</w:t>
+      </w:r>
+      <w:proofErr w:type="gramEnd"/>
+      <w:r>
+        <w:rPr>
+          <w:rFonts w:cstheme="minorHAnsi"/>
+        </w:rPr>
+        <w:t xml:space="preserve">1B’ number of base hits, ‘TB’ total bases, ‘SLG’ slugging, ‘OBP’ on base percentage and OPS on base plus slug were added to the </w:t>
+      </w:r>
+      <w:proofErr w:type="spellStart"/>
+      <w:r>
+        <w:rPr>
+          <w:rFonts w:cstheme="minorHAnsi"/>
+        </w:rPr>
+        <w:t>DataFrame</w:t>
+      </w:r>
+      <w:proofErr w:type="spellEnd"/>
+      <w:r>
+        <w:rPr>
+          <w:rFonts w:cstheme="minorHAnsi"/>
+        </w:rPr>
+        <w:t>.</w:t>
+      </w:r>
+      <w:r>
+        <w:rPr>
+          <w:rFonts w:cstheme="minorHAnsi"/>
+        </w:rPr>
+        <w:t xml:space="preserve">  Added average yearly at bats (</w:t>
+      </w:r>
+      <w:proofErr w:type="spellStart"/>
+      <w:r>
+        <w:rPr>
+          <w:rFonts w:cstheme="minorHAnsi"/>
+        </w:rPr>
+        <w:t>avg_yrly_AB</w:t>
+      </w:r>
+      <w:proofErr w:type="spellEnd"/>
+      <w:r>
+        <w:rPr>
+          <w:rFonts w:cstheme="minorHAnsi"/>
+        </w:rPr>
+        <w:t>) and years played (</w:t>
+      </w:r>
+      <w:proofErr w:type="spellStart"/>
+      <w:r>
+        <w:rPr>
+          <w:rFonts w:cstheme="minorHAnsi"/>
+        </w:rPr>
+        <w:t>years_played</w:t>
+      </w:r>
+      <w:proofErr w:type="spellEnd"/>
+      <w:r>
+        <w:rPr>
+          <w:rFonts w:cstheme="minorHAnsi"/>
+        </w:rPr>
+        <w:t xml:space="preserve">) columns to Batting entity which will be used </w:t>
       </w:r>
       <w:r>
         <w:rPr>
@@ -2973,7 +3537,49 @@
         <w:rPr>
           <w:rFonts w:cstheme="minorHAnsi"/>
         </w:rPr>
-        <w:t>, dropped year, month and day. Added playername.  Model had first name and last name in separate columns.  Created playername as first name + last name (eg.  Hank Aaron).</w:t>
+        <w:t xml:space="preserve">, dropped year, month and day. Added </w:t>
+      </w:r>
+      <w:proofErr w:type="spellStart"/>
+      <w:r>
+        <w:rPr>
+          <w:rFonts w:cstheme="minorHAnsi"/>
+        </w:rPr>
+        <w:t>playername</w:t>
+      </w:r>
+      <w:proofErr w:type="spellEnd"/>
+      <w:r>
+        <w:rPr>
+          <w:rFonts w:cstheme="minorHAnsi"/>
+        </w:rPr>
+        <w:t xml:space="preserve">.  Model had first name and last name in separate columns.  Created </w:t>
+      </w:r>
+      <w:proofErr w:type="spellStart"/>
+      <w:r>
+        <w:rPr>
+          <w:rFonts w:cstheme="minorHAnsi"/>
+        </w:rPr>
+        <w:t>playername</w:t>
+      </w:r>
+      <w:proofErr w:type="spellEnd"/>
+      <w:r>
+        <w:rPr>
+          <w:rFonts w:cstheme="minorHAnsi"/>
+        </w:rPr>
+        <w:t xml:space="preserve"> as first name + last name (</w:t>
+      </w:r>
+      <w:proofErr w:type="spellStart"/>
+      <w:r>
+        <w:rPr>
+          <w:rFonts w:cstheme="minorHAnsi"/>
+        </w:rPr>
+        <w:t>eg.</w:t>
+      </w:r>
+      <w:proofErr w:type="spellEnd"/>
+      <w:r>
+        <w:rPr>
+          <w:rFonts w:cstheme="minorHAnsi"/>
+        </w:rPr>
+        <w:t xml:space="preserve">  Hank Aaron).</w:t>
       </w:r>
     </w:p>
     <w:p>
@@ -3027,7 +3633,21 @@
         <w:rPr>
           <w:rFonts w:cstheme="minorHAnsi"/>
         </w:rPr>
-        <w:t>.  Two columns were converted from strings to datetime values in the People entity (debut and finalGame).</w:t>
+        <w:t xml:space="preserve">.  Two columns were converted from strings to datetime values in the People entity (debut and </w:t>
+      </w:r>
+      <w:proofErr w:type="spellStart"/>
+      <w:r>
+        <w:rPr>
+          <w:rFonts w:cstheme="minorHAnsi"/>
+        </w:rPr>
+        <w:t>finalGame</w:t>
+      </w:r>
+      <w:proofErr w:type="spellEnd"/>
+      <w:r>
+        <w:rPr>
+          <w:rFonts w:cstheme="minorHAnsi"/>
+        </w:rPr>
+        <w:t>).</w:t>
       </w:r>
     </w:p>
     <w:p>
@@ -3041,11 +3661,19 @@
           <w:rFonts w:cstheme="minorHAnsi"/>
         </w:rPr>
       </w:pPr>
-      <w:r>
-        <w:rPr>
-          <w:rFonts w:cstheme="minorHAnsi"/>
-        </w:rPr>
-        <w:t>nameFirst (first name of player) had space issues</w:t>
+      <w:proofErr w:type="spellStart"/>
+      <w:r>
+        <w:rPr>
+          <w:rFonts w:cstheme="minorHAnsi"/>
+        </w:rPr>
+        <w:t>nameFirst</w:t>
+      </w:r>
+      <w:proofErr w:type="spellEnd"/>
+      <w:r>
+        <w:rPr>
+          <w:rFonts w:cstheme="minorHAnsi"/>
+        </w:rPr>
+        <w:t xml:space="preserve"> (first name of player) had space issues</w:t>
       </w:r>
       <w:r>
         <w:rPr>
@@ -3135,7 +3763,21 @@
         <w:rPr>
           <w:rFonts w:cstheme="minorHAnsi"/>
         </w:rPr>
-        <w:t xml:space="preserve">Did an independent automated validation of the data by accessing one year of FanGraph baseball batting statistics and comparing all required batting statistics with the Batting entity.  </w:t>
+        <w:t xml:space="preserve">Did an independent automated validation of the data by accessing one year of </w:t>
+      </w:r>
+      <w:proofErr w:type="spellStart"/>
+      <w:r>
+        <w:rPr>
+          <w:rFonts w:cstheme="minorHAnsi"/>
+        </w:rPr>
+        <w:t>FanGraph</w:t>
+      </w:r>
+      <w:proofErr w:type="spellEnd"/>
+      <w:r>
+        <w:rPr>
+          <w:rFonts w:cstheme="minorHAnsi"/>
+        </w:rPr>
+        <w:t xml:space="preserve"> baseball batting statistics and comparing all required batting statistics with the Batting entity.  </w:t>
       </w:r>
       <w:r>
         <w:rPr>
@@ -3281,7 +3923,35 @@
         <w:rPr>
           <w:rFonts w:cstheme="minorHAnsi"/>
         </w:rPr>
-        <w:t xml:space="preserve">The player names were important because that was the only way to join the two entities (Layman Batting and FanGraph data) together using merge on DataFrame.  </w:t>
+        <w:t xml:space="preserve">The player names were important because that was the only way to join the two entities (Layman Batting and </w:t>
+      </w:r>
+      <w:proofErr w:type="spellStart"/>
+      <w:r>
+        <w:rPr>
+          <w:rFonts w:cstheme="minorHAnsi"/>
+        </w:rPr>
+        <w:t>FanGraph</w:t>
+      </w:r>
+      <w:proofErr w:type="spellEnd"/>
+      <w:r>
+        <w:rPr>
+          <w:rFonts w:cstheme="minorHAnsi"/>
+        </w:rPr>
+        <w:t xml:space="preserve"> data) together using merge on </w:t>
+      </w:r>
+      <w:proofErr w:type="spellStart"/>
+      <w:r>
+        <w:rPr>
+          <w:rFonts w:cstheme="minorHAnsi"/>
+        </w:rPr>
+        <w:t>DataFrame</w:t>
+      </w:r>
+      <w:proofErr w:type="spellEnd"/>
+      <w:r>
+        <w:rPr>
+          <w:rFonts w:cstheme="minorHAnsi"/>
+        </w:rPr>
+        <w:t xml:space="preserve">.  </w:t>
       </w:r>
       <w:r>
         <w:rPr>
@@ -3299,7 +3969,15 @@
         <w:rPr>
           <w:rFonts w:cstheme="minorHAnsi"/>
         </w:rPr>
-        <w:t>are correct.  Names were inconsistent which there is no need to fix.</w:t>
+        <w:t>is</w:t>
+      </w:r>
+      <w:bookmarkStart w:id="0" w:name="_GoBack"/>
+      <w:bookmarkEnd w:id="0"/>
+      <w:r>
+        <w:rPr>
+          <w:rFonts w:cstheme="minorHAnsi"/>
+        </w:rPr>
+        <w:t xml:space="preserve"> correct.  Names were inconsistent which there is no need to fix.</w:t>
       </w:r>
     </w:p>
     <w:p>
@@ -4826,6 +5504,7 @@
     <w:rsid w:val="004B2C01"/>
     <w:rsid w:val="00560D94"/>
     <w:rsid w:val="005958F5"/>
+    <w:rsid w:val="00D034F9"/>
     <w:rsid w:val="00DA7FA6"/>
     <w:rsid w:val="00DE7519"/>
     <w:rsid w:val="00EA57D7"/>

</xml_diff>

<commit_message>
added additional information on sacrafice flys and history.  made some minor code changes
</commit_message>
<xml_diff>
--- a/CapstoneP1/DataWrangling/CapstoneProjectBaseballDataWrangling.docx
+++ b/CapstoneP1/DataWrangling/CapstoneProjectBaseballDataWrangling.docx
@@ -93,15 +93,7 @@
     </w:p>
     <w:p>
       <w:r>
-        <w:t xml:space="preserve">TB – is the total bases and is a weighted sum </w:t>
-      </w:r>
-      <w:proofErr w:type="gramStart"/>
-      <w:r>
-        <w:t>( 1</w:t>
-      </w:r>
-      <w:proofErr w:type="gramEnd"/>
-      <w:r>
-        <w:t xml:space="preserve"> for single, 2 for double, 3 for triple, 4 for HR).</w:t>
+        <w:t>TB – is the total bases and is a weighted sum ( 1 for single, 2 for double, 3 for triple, 4 for HR).</w:t>
       </w:r>
     </w:p>
     <w:p>
@@ -115,20 +107,53 @@
         <w:t>∑</w:t>
       </w:r>
       <w:r>
+        <w:t xml:space="preserve"> ( (</w:t>
+      </w:r>
+      <w:proofErr w:type="spellStart"/>
+      <w:r>
+        <w:t>nSingle</w:t>
+      </w:r>
+      <w:proofErr w:type="spellEnd"/>
+      <w:r>
+        <w:t xml:space="preserve"> * 1) + (</w:t>
+      </w:r>
+      <w:proofErr w:type="spellStart"/>
+      <w:r>
+        <w:t>nDoubles</w:t>
+      </w:r>
+      <w:proofErr w:type="spellEnd"/>
+      <w:r>
+        <w:t xml:space="preserve"> * 2) + (</w:t>
+      </w:r>
+      <w:proofErr w:type="spellStart"/>
+      <w:r>
+        <w:t>nTriple</w:t>
+      </w:r>
+      <w:proofErr w:type="spellEnd"/>
+      <w:r>
+        <w:t xml:space="preserve"> * 3) + (</w:t>
+      </w:r>
+      <w:proofErr w:type="spellStart"/>
+      <w:r>
+        <w:t>nHomeRuns</w:t>
+      </w:r>
+      <w:proofErr w:type="spellEnd"/>
+      <w:r>
+        <w:t xml:space="preserve"> * 4) )</w:t>
+      </w:r>
+      <w:r>
         <w:t xml:space="preserve"> </w:t>
       </w:r>
-      <w:proofErr w:type="gramStart"/>
-      <w:r>
-        <w:t>( (</w:t>
+      <w:r>
+        <w:t xml:space="preserve"> where </w:t>
       </w:r>
       <w:proofErr w:type="spellStart"/>
-      <w:proofErr w:type="gramEnd"/>
-      <w:r>
-        <w:t>nSingle</w:t>
+      <w:r>
+        <w:t>nSingles</w:t>
       </w:r>
       <w:proofErr w:type="spellEnd"/>
       <w:r>
-        <w:t xml:space="preserve"> * 1) + (</w:t>
+        <w:t xml:space="preserve"> is the number of singles, </w:t>
       </w:r>
       <w:proofErr w:type="spellStart"/>
       <w:r>
@@ -136,7 +161,7 @@
       </w:r>
       <w:proofErr w:type="spellEnd"/>
       <w:r>
-        <w:t xml:space="preserve"> * 2) + (</w:t>
+        <w:t xml:space="preserve"> is the number of doubles, </w:t>
       </w:r>
       <w:proofErr w:type="spellStart"/>
       <w:r>
@@ -144,7 +169,7 @@
       </w:r>
       <w:proofErr w:type="spellEnd"/>
       <w:r>
-        <w:t xml:space="preserve"> * 3) + (</w:t>
+        <w:t xml:space="preserve"> is the number of triples and </w:t>
       </w:r>
       <w:proofErr w:type="spellStart"/>
       <w:r>
@@ -152,44 +177,6 @@
       </w:r>
       <w:proofErr w:type="spellEnd"/>
       <w:r>
-        <w:t xml:space="preserve"> * 4) )</w:t>
-      </w:r>
-      <w:r>
-        <w:t xml:space="preserve"> </w:t>
-      </w:r>
-      <w:r>
-        <w:t xml:space="preserve"> where </w:t>
-      </w:r>
-      <w:proofErr w:type="spellStart"/>
-      <w:r>
-        <w:t>nSingles</w:t>
-      </w:r>
-      <w:proofErr w:type="spellEnd"/>
-      <w:r>
-        <w:t xml:space="preserve"> is the number of singles, </w:t>
-      </w:r>
-      <w:proofErr w:type="spellStart"/>
-      <w:r>
-        <w:t>nDoubles</w:t>
-      </w:r>
-      <w:proofErr w:type="spellEnd"/>
-      <w:r>
-        <w:t xml:space="preserve"> is the number of doubles, </w:t>
-      </w:r>
-      <w:proofErr w:type="spellStart"/>
-      <w:r>
-        <w:t>nTriple</w:t>
-      </w:r>
-      <w:proofErr w:type="spellEnd"/>
-      <w:r>
-        <w:t xml:space="preserve"> is the number of triples and </w:t>
-      </w:r>
-      <w:proofErr w:type="spellStart"/>
-      <w:r>
-        <w:t>nHomeRuns</w:t>
-      </w:r>
-      <w:proofErr w:type="spellEnd"/>
-      <w:r>
         <w:t xml:space="preserve"> is the number of home runs.</w:t>
       </w:r>
     </w:p>
@@ -210,28 +197,12 @@
     </w:p>
     <w:p>
       <w:r>
-        <w:t xml:space="preserve">NOTE: all statistics are taken over </w:t>
-      </w:r>
-      <w:proofErr w:type="gramStart"/>
-      <w:r>
-        <w:t>a period of time</w:t>
-      </w:r>
-      <w:proofErr w:type="gramEnd"/>
-      <w:r>
-        <w:t xml:space="preserve"> (typically a year)</w:t>
-      </w:r>
-    </w:p>
-    <w:p>
-      <w:r>
-        <w:t xml:space="preserve"> (</w:t>
-      </w:r>
-      <w:proofErr w:type="gramStart"/>
-      <w:r>
-        <w:t>source :</w:t>
-      </w:r>
-      <w:proofErr w:type="gramEnd"/>
-      <w:r>
-        <w:t xml:space="preserve"> Wikipedia)</w:t>
+        <w:t>NOTE: all statistics are taken over a period of time (typically a year)</w:t>
+      </w:r>
+    </w:p>
+    <w:p>
+      <w:r>
+        <w:t xml:space="preserve"> (source : Wikipedia)</w:t>
       </w:r>
     </w:p>
     <w:p>
@@ -1141,7 +1112,6 @@
         </w:rPr>
         <w:tab/>
       </w:r>
-      <w:proofErr w:type="gramStart"/>
       <w:r>
         <w:rPr>
           <w:rFonts w:eastAsia="Times New Roman" w:cstheme="minorHAnsi"/>
@@ -1158,17 +1128,7 @@
           <w:sz w:val="20"/>
           <w:szCs w:val="20"/>
         </w:rPr>
-        <w:t xml:space="preserve">  -</w:t>
-      </w:r>
-      <w:proofErr w:type="gramEnd"/>
-      <w:r>
-        <w:rPr>
-          <w:rFonts w:eastAsia="Times New Roman" w:cstheme="minorHAnsi"/>
-          <w:color w:val="000000"/>
-          <w:sz w:val="20"/>
-          <w:szCs w:val="20"/>
-        </w:rPr>
-        <w:t xml:space="preserve"> counts where outfielder played LF, CF and RF</w:t>
+        <w:t xml:space="preserve">  - counts where outfielder played LF, CF and RF</w:t>
       </w:r>
     </w:p>
     <w:p>
@@ -1632,27 +1592,7 @@
           <w:sz w:val="20"/>
           <w:szCs w:val="20"/>
         </w:rPr>
-        <w:t xml:space="preserve"> – name and location information on </w:t>
-      </w:r>
-      <w:proofErr w:type="gramStart"/>
-      <w:r>
-        <w:rPr>
-          <w:rFonts w:eastAsia="Times New Roman" w:cstheme="minorHAnsi"/>
-          <w:color w:val="000000"/>
-          <w:sz w:val="20"/>
-          <w:szCs w:val="20"/>
-        </w:rPr>
-        <w:t>ball park</w:t>
-      </w:r>
-      <w:proofErr w:type="gramEnd"/>
-      <w:r>
-        <w:rPr>
-          <w:rFonts w:eastAsia="Times New Roman" w:cstheme="minorHAnsi"/>
-          <w:color w:val="000000"/>
-          <w:sz w:val="20"/>
-          <w:szCs w:val="20"/>
-        </w:rPr>
-        <w:t xml:space="preserve"> stadiums.</w:t>
+        <w:t xml:space="preserve"> – name and location information on ball park stadiums.</w:t>
       </w:r>
     </w:p>
     <w:p>
@@ -1718,27 +1658,7 @@
           <w:sz w:val="20"/>
           <w:szCs w:val="20"/>
         </w:rPr>
-        <w:t xml:space="preserve"> – baseball player information such as name, DOB, and </w:t>
-      </w:r>
-      <w:proofErr w:type="gramStart"/>
-      <w:r>
-        <w:rPr>
-          <w:rFonts w:eastAsia="Times New Roman" w:cstheme="minorHAnsi"/>
-          <w:color w:val="000000"/>
-          <w:sz w:val="20"/>
-          <w:szCs w:val="20"/>
-        </w:rPr>
-        <w:t>other</w:t>
-      </w:r>
-      <w:proofErr w:type="gramEnd"/>
-      <w:r>
-        <w:rPr>
-          <w:rFonts w:eastAsia="Times New Roman" w:cstheme="minorHAnsi"/>
-          <w:color w:val="000000"/>
-          <w:sz w:val="20"/>
-          <w:szCs w:val="20"/>
-        </w:rPr>
-        <w:t xml:space="preserve"> BIO information.</w:t>
+        <w:t xml:space="preserve"> – baseball player information such as name, DOB, and other BIO information.</w:t>
       </w:r>
     </w:p>
     <w:p>
@@ -2313,23 +2233,13 @@
         </w:rPr>
         <w:t xml:space="preserve">After assessing the data model, it appears that three entities are required for my analysis: Batting entity, People entity and Teams entity.   </w:t>
       </w:r>
-      <w:proofErr w:type="gramStart"/>
-      <w:r>
-        <w:rPr>
-          <w:rFonts w:cstheme="minorHAnsi"/>
-          <w:color w:val="000000"/>
-          <w:shd w:val="clear" w:color="auto" w:fill="FFFFFF"/>
-        </w:rPr>
-        <w:t>All of</w:t>
-      </w:r>
-      <w:proofErr w:type="gramEnd"/>
-      <w:r>
-        <w:rPr>
-          <w:rFonts w:cstheme="minorHAnsi"/>
-          <w:color w:val="000000"/>
-          <w:shd w:val="clear" w:color="auto" w:fill="FFFFFF"/>
-        </w:rPr>
-        <w:t xml:space="preserve"> the columns of the entities were not required.  From Batting, </w:t>
+      <w:r>
+        <w:rPr>
+          <w:rFonts w:cstheme="minorHAnsi"/>
+          <w:color w:val="000000"/>
+          <w:shd w:val="clear" w:color="auto" w:fill="FFFFFF"/>
+        </w:rPr>
+        <w:t xml:space="preserve">All of the columns of the entities were not required.  From Batting, </w:t>
       </w:r>
       <w:r>
         <w:rPr>
@@ -3109,6 +3019,73 @@
         </w:rPr>
         <w:t xml:space="preserve"> which are required for OPS calculation.</w:t>
       </w:r>
+      <w:r>
+        <w:rPr>
+          <w:rFonts w:cstheme="minorHAnsi"/>
+        </w:rPr>
+        <w:t xml:space="preserve">  According to </w:t>
+      </w:r>
+      <w:proofErr w:type="spellStart"/>
+      <w:r>
+        <w:rPr>
+          <w:rFonts w:cstheme="minorHAnsi"/>
+        </w:rPr>
+        <w:t>wi</w:t>
+      </w:r>
+      <w:r>
+        <w:rPr>
+          <w:rFonts w:cstheme="minorHAnsi"/>
+        </w:rPr>
+        <w:t>k</w:t>
+      </w:r>
+      <w:bookmarkStart w:id="0" w:name="_GoBack"/>
+      <w:bookmarkEnd w:id="0"/>
+      <w:r>
+        <w:rPr>
+          <w:rFonts w:cstheme="minorHAnsi"/>
+        </w:rPr>
+        <w:t>ipedia</w:t>
+      </w:r>
+      <w:proofErr w:type="spellEnd"/>
+      <w:r>
+        <w:rPr>
+          <w:rFonts w:cstheme="minorHAnsi"/>
+        </w:rPr>
+        <w:t>,</w:t>
+      </w:r>
+      <w:r>
+        <w:rPr>
+          <w:rFonts w:cstheme="minorHAnsi"/>
+        </w:rPr>
+        <w:t xml:space="preserve"> “</w:t>
+      </w:r>
+      <w:r>
+        <w:rPr>
+          <w:rFonts w:cstheme="minorHAnsi"/>
+          <w:sz w:val="21"/>
+          <w:szCs w:val="21"/>
+          <w:shd w:val="clear" w:color="auto" w:fill="FFFFFF"/>
+        </w:rPr>
+        <w:t>Batters have not been charged with a time at-bat for a sacrifice hit since 1893, but baseball has changed the sacrifice fly rule multiple times. The sacrifice fly as a statistical category was instituted in 1908, only to be discontinued in 1931. The rule was again adopted in 1939, only to be eliminated again in 1940, before being adopted for the last time in 1954.</w:t>
+      </w:r>
+      <w:r>
+        <w:rPr>
+          <w:rFonts w:cstheme="minorHAnsi"/>
+          <w:sz w:val="21"/>
+          <w:szCs w:val="21"/>
+          <w:shd w:val="clear" w:color="auto" w:fill="FFFFFF"/>
+        </w:rPr>
+        <w:t>”</w:t>
+      </w:r>
+      <w:r>
+        <w:rPr>
+          <w:rFonts w:cstheme="minorHAnsi"/>
+          <w:sz w:val="21"/>
+          <w:szCs w:val="21"/>
+          <w:shd w:val="clear" w:color="auto" w:fill="FFFFFF"/>
+        </w:rPr>
+        <w:t xml:space="preserve">  Not being counted as an at bat prior to 1954 and not being tracked would skew the OBP denominator portion of the calculation.</w:t>
+      </w:r>
     </w:p>
     <w:p>
       <w:pPr>
@@ -3344,7 +3321,6 @@
         <w:t xml:space="preserve"> and </w:t>
       </w:r>
       <w:proofErr w:type="spellStart"/>
-      <w:proofErr w:type="gramStart"/>
       <w:r>
         <w:rPr>
           <w:rFonts w:cstheme="minorHAnsi"/>
@@ -3362,14 +3338,7 @@
         <w:rPr>
           <w:rFonts w:cstheme="minorHAnsi"/>
         </w:rPr>
-        <w:t xml:space="preserve"> for</w:t>
-      </w:r>
-      <w:proofErr w:type="gramEnd"/>
-      <w:r>
-        <w:rPr>
-          <w:rFonts w:cstheme="minorHAnsi"/>
-        </w:rPr>
-        <w:t xml:space="preserve"> Teams </w:t>
+        <w:t xml:space="preserve"> for Teams </w:t>
       </w:r>
       <w:r>
         <w:rPr>
@@ -3411,6 +3380,7 @@
         <w:rPr>
           <w:rFonts w:cstheme="minorHAnsi"/>
         </w:rPr>
+        <w:lastRenderedPageBreak/>
         <w:t>There were additional data columns required for the analysis as follows:</w:t>
       </w:r>
     </w:p>
@@ -3426,21 +3396,7 @@
         <w:rPr>
           <w:rFonts w:cstheme="minorHAnsi"/>
         </w:rPr>
-        <w:t>Batting Entity</w:t>
-      </w:r>
-      <w:proofErr w:type="gramStart"/>
-      <w:r>
-        <w:rPr>
-          <w:rFonts w:cstheme="minorHAnsi"/>
-        </w:rPr>
-        <w:t>:  ‘</w:t>
-      </w:r>
-      <w:proofErr w:type="gramEnd"/>
-      <w:r>
-        <w:rPr>
-          <w:rFonts w:cstheme="minorHAnsi"/>
-        </w:rPr>
-        <w:t xml:space="preserve">1B’ number of base hits, ‘TB’ total bases, ‘SLG’ slugging, ‘OBP’ on base percentage and OPS on base plus slug were added to the </w:t>
+        <w:t xml:space="preserve">Batting Entity:  ‘1B’ number of base hits, ‘TB’ total bases, ‘SLG’ slugging, ‘OBP’ on base percentage and OPS on base plus slug were added to the </w:t>
       </w:r>
       <w:proofErr w:type="spellStart"/>
       <w:r>
@@ -3524,8 +3480,19 @@
         <w:rPr>
           <w:rFonts w:cstheme="minorHAnsi"/>
         </w:rPr>
-        <w:lastRenderedPageBreak/>
-        <w:t>People Entity:  added ‘birthdate’.  Model had three integers: year, month and day (2001 11 30).  Once birthdate was created</w:t>
+        <w:t>People Entity:  added ‘birthdate’</w:t>
+      </w:r>
+      <w:r>
+        <w:rPr>
+          <w:rFonts w:cstheme="minorHAnsi"/>
+        </w:rPr>
+        <w:t xml:space="preserve"> which will be used to calculate players age</w:t>
+      </w:r>
+      <w:r>
+        <w:rPr>
+          <w:rFonts w:cstheme="minorHAnsi"/>
+        </w:rPr>
+        <w:t>.  Model had three integers: year, month and day (2001 11 30).  Once birthdate was created</w:t>
       </w:r>
       <w:r>
         <w:rPr>
@@ -3679,7 +3646,13 @@
         <w:rPr>
           <w:rFonts w:cstheme="minorHAnsi"/>
         </w:rPr>
-        <w:t>. For example, J.D. Martinez was J. D. Martinez.  Got rid of spaces in first name.  Made comparisons to FanGraphs (which did not have spaces) much easier.</w:t>
+        <w:t>. For example, J.D. Martinez was J. D. Martinez.  Got rid of spaces in first name.  Made comparisons to FanGraphs (which did not have spaces) much easier</w:t>
+      </w:r>
+      <w:r>
+        <w:rPr>
+          <w:rFonts w:cstheme="minorHAnsi"/>
+        </w:rPr>
+        <w:t xml:space="preserve"> because I had to join on player name between the two data sets of information.</w:t>
       </w:r>
     </w:p>
     <w:p>
@@ -3944,6 +3917,7 @@
         <w:rPr>
           <w:rFonts w:cstheme="minorHAnsi"/>
         </w:rPr>
+        <w:lastRenderedPageBreak/>
         <w:t>DataFrame</w:t>
       </w:r>
       <w:proofErr w:type="spellEnd"/>
@@ -3971,8 +3945,6 @@
         </w:rPr>
         <w:t>is</w:t>
       </w:r>
-      <w:bookmarkStart w:id="0" w:name="_GoBack"/>
-      <w:bookmarkEnd w:id="0"/>
       <w:r>
         <w:rPr>
           <w:rFonts w:cstheme="minorHAnsi"/>
@@ -4013,14 +3985,7 @@
         <w:rPr>
           <w:rFonts w:cstheme="minorHAnsi"/>
         </w:rPr>
-        <w:t xml:space="preserve"> which is not enough of a difference to be concerned with.  Also, Ender Inciarte played one more game according to FanGraphs than the Layman data in 2017.  Upon research online at Baseball </w:t>
-      </w:r>
-      <w:r>
-        <w:rPr>
-          <w:rFonts w:cstheme="minorHAnsi"/>
-        </w:rPr>
-        <w:lastRenderedPageBreak/>
-        <w:t>Reference, Layman data appears to be correct.</w:t>
+        <w:t xml:space="preserve"> which is not enough of a difference to be concerned with.  Also, Ender Inciarte played one more game according to FanGraphs than the Layman data in 2017.  Upon research online at Baseball Reference, Layman data appears to be correct.</w:t>
       </w:r>
       <w:r>
         <w:rPr>
@@ -5500,6 +5465,7 @@
   </w:compat>
   <w:rsids>
     <w:rsidRoot w:val="00DE7519"/>
+    <w:rsid w:val="001E6F7E"/>
     <w:rsid w:val="001F0F7A"/>
     <w:rsid w:val="004B2C01"/>
     <w:rsid w:val="00560D94"/>

</xml_diff>

<commit_message>
added documentation to all code and added linear regression to statistics'
</commit_message>
<xml_diff>
--- a/CapstoneP1/DataWrangling/CapstoneProjectBaseballDataWrangling.docx
+++ b/CapstoneP1/DataWrangling/CapstoneProjectBaseballDataWrangling.docx
@@ -2,7 +2,10 @@
 <file path=word/document.xml><?xml version="1.0" encoding="utf-8"?>
 <w:document xmlns:wpc="http://schemas.microsoft.com/office/word/2010/wordprocessingCanvas" xmlns:cx="http://schemas.microsoft.com/office/drawing/2014/chartex" xmlns:cx1="http://schemas.microsoft.com/office/drawing/2015/9/8/chartex" xmlns:cx2="http://schemas.microsoft.com/office/drawing/2015/10/21/chartex" xmlns:cx3="http://schemas.microsoft.com/office/drawing/2016/5/9/chartex" xmlns:cx4="http://schemas.microsoft.com/office/drawing/2016/5/10/chartex" xmlns:cx5="http://schemas.microsoft.com/office/drawing/2016/5/11/chartex" xmlns:cx6="http://schemas.microsoft.com/office/drawing/2016/5/12/chartex" xmlns:cx7="http://schemas.microsoft.com/office/drawing/2016/5/13/chartex" xmlns:cx8="http://schemas.microsoft.com/office/drawing/2016/5/14/chartex" xmlns:mc="http://schemas.openxmlformats.org/markup-compatibility/2006" xmlns:aink="http://schemas.microsoft.com/office/drawing/2016/ink" xmlns:am3d="http://schemas.microsoft.com/office/drawing/2017/model3d" xmlns:o="urn:schemas-microsoft-com:office:office" xmlns:r="http://schemas.openxmlformats.org/officeDocument/2006/relationships" xmlns:m="http://schemas.openxmlformats.org/officeDocument/2006/math" xmlns:v="urn:schemas-microsoft-com:vml" xmlns:wp14="http://schemas.microsoft.com/office/word/2010/wordprocessingDrawing" xmlns:wp="http://schemas.openxmlformats.org/drawingml/2006/wordprocessingDrawing" xmlns:w10="urn:schemas-microsoft-com:office:word" xmlns:w="http://schemas.openxmlformats.org/wordprocessingml/2006/main" xmlns:w14="http://schemas.microsoft.com/office/word/2010/wordml" xmlns:w15="http://schemas.microsoft.com/office/word/2012/wordml" xmlns:w16cid="http://schemas.microsoft.com/office/word/2016/wordml/cid" xmlns:w16se="http://schemas.microsoft.com/office/word/2015/wordml/symex" xmlns:wpg="http://schemas.microsoft.com/office/word/2010/wordprocessingGroup" xmlns:wpi="http://schemas.microsoft.com/office/word/2010/wordprocessingInk" xmlns:wne="http://schemas.microsoft.com/office/word/2006/wordml" xmlns:wps="http://schemas.microsoft.com/office/word/2010/wordprocessingShape" mc:Ignorable="w14 w15 w16se w16cid wp14">
   <w:body>
-    <w:p/>
+    <w:p>
+      <w:bookmarkStart w:id="0" w:name="_GoBack"/>
+      <w:bookmarkEnd w:id="0"/>
+    </w:p>
     <w:p>
       <w:r>
         <w:t>Introduction</w:t>
@@ -3038,8 +3041,6 @@
         </w:rPr>
         <w:t>k</w:t>
       </w:r>
-      <w:bookmarkStart w:id="0" w:name="_GoBack"/>
-      <w:bookmarkEnd w:id="0"/>
       <w:r>
         <w:rPr>
           <w:rFonts w:cstheme="minorHAnsi"/>
@@ -3066,16 +3067,7 @@
           <w:szCs w:val="21"/>
           <w:shd w:val="clear" w:color="auto" w:fill="FFFFFF"/>
         </w:rPr>
-        <w:t>Batters have not been charged with a time at-bat for a sacrifice hit since 1893, but baseball has changed the sacrifice fly rule multiple times. The sacrifice fly as a statistical category was instituted in 1908, only to be discontinued in 1931. The rule was again adopted in 1939, only to be eliminated again in 1940, before being adopted for the last time in 1954.</w:t>
-      </w:r>
-      <w:r>
-        <w:rPr>
-          <w:rFonts w:cstheme="minorHAnsi"/>
-          <w:sz w:val="21"/>
-          <w:szCs w:val="21"/>
-          <w:shd w:val="clear" w:color="auto" w:fill="FFFFFF"/>
-        </w:rPr>
-        <w:t>”</w:t>
+        <w:t>Batters have not been charged with a time at-bat for a sacrifice hit since 1893, but baseball has changed the sacrifice fly rule multiple times. The sacrifice fly as a statistical category was instituted in 1908, only to be discontinued in 1931. The rule was again adopted in 1939, only to be eliminated again in 1940, before being adopted for the last time in 1954.”</w:t>
       </w:r>
       <w:r>
         <w:rPr>
@@ -5465,6 +5457,7 @@
   </w:compat>
   <w:rsids>
     <w:rsidRoot w:val="00DE7519"/>
+    <w:rsid w:val="00194D67"/>
     <w:rsid w:val="001E6F7E"/>
     <w:rsid w:val="001F0F7A"/>
     <w:rsid w:val="004B2C01"/>

</xml_diff>